<commit_message>
New PLC program - modified SQ22 and SQ23. Updated opi. Updated docs.
</commit_message>
<xml_diff>
--- a/doc/Sequences-help/G7_SQ23.docx
+++ b/doc/Sequences-help/G7_SQ23.docx
@@ -5743,7 +5743,7 @@
                         <w:sz w:val="18"/>
                         <w:szCs w:val="18"/>
                       </w:rPr>
-                      <w:t>EH660</w:t>
+                      <w:t>EH661</w:t>
                     </w:r>
                     <w:r>
                       <w:rPr>
@@ -5784,17 +5784,7 @@
                         <w:sz w:val="18"/>
                         <w:szCs w:val="18"/>
                       </w:rPr>
-                      <w:t>Open CV58</w:t>
-                    </w:r>
-                    <w:bookmarkStart w:id="0" w:name="_GoBack"/>
-                    <w:bookmarkEnd w:id="0"/>
-                    <w:r>
-                      <w:rPr>
-                        <w:rFonts w:asciiTheme="majorHAnsi" w:hAnsiTheme="majorHAnsi" w:cstheme="majorHAnsi"/>
-                        <w:sz w:val="18"/>
-                        <w:szCs w:val="18"/>
-                      </w:rPr>
-                      <w:t>1</w:t>
+                      <w:t>Open CV581</w:t>
                     </w:r>
                   </w:p>
                 </w:txbxContent>
@@ -6381,6 +6371,8 @@
           <w:szCs w:val="20"/>
         </w:rPr>
       </w:pPr>
+      <w:bookmarkStart w:id="0" w:name="_GoBack"/>
+      <w:bookmarkEnd w:id="0"/>
     </w:p>
     <w:p>
       <w:pPr>
@@ -9849,7 +9841,7 @@
         <w:rFonts w:ascii="Verdana" w:hAnsi="Verdana"/>
         <w:szCs w:val="20"/>
       </w:rPr>
-      <w:t>2020-10-14</w:t>
+      <w:t>2020-10-15</w:t>
     </w:r>
     <w:r>
       <w:rPr>
@@ -10052,56 +10044,56 @@
         <v:path o:extrusionok="f" gradientshapeok="t" o:connecttype="rect"/>
         <o:lock v:ext="edit" aspectratio="t"/>
       </v:shapetype>
-      <v:shape id="_x0000_i1026" type="#_x0000_t75" style="width:.75pt;height:13.5pt;visibility:visible" o:bullet="t">
+      <v:shape id="_x0000_i1034" type="#_x0000_t75" style="width:.75pt;height:13.5pt;visibility:visible" o:bullet="t">
         <v:imagedata r:id="rId1" o:title=""/>
       </v:shape>
     </w:pict>
   </w:numPicBullet>
   <w:numPicBullet w:numPicBulletId="1">
     <w:pict>
-      <v:shape id="_x0000_i1027" type="#_x0000_t75" style="width:39pt;height:27pt;visibility:visible;mso-wrap-style:square" o:bullet="t">
+      <v:shape id="_x0000_i1035" type="#_x0000_t75" style="width:39pt;height:27pt;visibility:visible;mso-wrap-style:square" o:bullet="t">
         <v:imagedata r:id="rId2" o:title=""/>
       </v:shape>
     </w:pict>
   </w:numPicBullet>
   <w:numPicBullet w:numPicBulletId="2">
     <w:pict>
-      <v:shape id="_x0000_i1028" type="#_x0000_t75" style="width:39pt;height:27pt;visibility:visible;mso-wrap-style:square" o:bullet="t">
+      <v:shape id="_x0000_i1036" type="#_x0000_t75" style="width:39pt;height:27pt;visibility:visible;mso-wrap-style:square" o:bullet="t">
         <v:imagedata r:id="rId3" o:title=""/>
       </v:shape>
     </w:pict>
   </w:numPicBullet>
   <w:numPicBullet w:numPicBulletId="3">
     <w:pict>
-      <v:shape id="_x0000_i1029" type="#_x0000_t75" style="width:39pt;height:27pt;visibility:visible;mso-wrap-style:square" o:bullet="t">
+      <v:shape id="_x0000_i1037" type="#_x0000_t75" style="width:39pt;height:27pt;visibility:visible;mso-wrap-style:square" o:bullet="t">
         <v:imagedata r:id="rId4" o:title=""/>
       </v:shape>
     </w:pict>
   </w:numPicBullet>
   <w:numPicBullet w:numPicBulletId="4">
     <w:pict>
-      <v:shape id="_x0000_i1030" type="#_x0000_t75" style="width:39pt;height:27pt;visibility:visible;mso-wrap-style:square" o:bullet="t">
+      <v:shape id="_x0000_i1038" type="#_x0000_t75" style="width:39pt;height:27pt;visibility:visible;mso-wrap-style:square" o:bullet="t">
         <v:imagedata r:id="rId5" o:title=""/>
       </v:shape>
     </w:pict>
   </w:numPicBullet>
   <w:numPicBullet w:numPicBulletId="5">
     <w:pict>
-      <v:shape id="_x0000_i1031" type="#_x0000_t75" style="width:39pt;height:27pt;visibility:visible;mso-wrap-style:square" o:bullet="t">
+      <v:shape id="_x0000_i1039" type="#_x0000_t75" style="width:39pt;height:27pt;visibility:visible;mso-wrap-style:square" o:bullet="t">
         <v:imagedata r:id="rId6" o:title=""/>
       </v:shape>
     </w:pict>
   </w:numPicBullet>
   <w:numPicBullet w:numPicBulletId="6">
     <w:pict>
-      <v:shape id="_x0000_i1032" type="#_x0000_t75" style="width:39pt;height:24pt;visibility:visible;mso-wrap-style:square" o:bullet="t">
+      <v:shape id="_x0000_i1040" type="#_x0000_t75" style="width:39pt;height:24pt;visibility:visible;mso-wrap-style:square" o:bullet="t">
         <v:imagedata r:id="rId7" o:title=""/>
       </v:shape>
     </w:pict>
   </w:numPicBullet>
   <w:numPicBullet w:numPicBulletId="7">
     <w:pict>
-      <v:shape id="_x0000_i1033" type="#_x0000_t75" style="width:39pt;height:24pt;visibility:visible;mso-wrap-style:square" o:bullet="t">
+      <v:shape id="_x0000_i1041" type="#_x0000_t75" style="width:39pt;height:24pt;visibility:visible;mso-wrap-style:square" o:bullet="t">
         <v:imagedata r:id="rId8" o:title=""/>
       </v:shape>
     </w:pict>
@@ -13082,7 +13074,7 @@
 </file>
 
 <file path=customXml/itemProps1.xml><?xml version="1.0" encoding="utf-8"?>
-<ds:datastoreItem xmlns:ds="http://schemas.openxmlformats.org/officeDocument/2006/customXml" ds:itemID="{F927E823-1206-4D28-9F9B-B0A7AD4DB56C}">
+<ds:datastoreItem xmlns:ds="http://schemas.openxmlformats.org/officeDocument/2006/customXml" ds:itemID="{3A083B5C-543C-4CE5-A690-19A4C5A5369B}">
   <ds:schemaRefs>
     <ds:schemaRef ds:uri="http://schemas.openxmlformats.org/officeDocument/2006/bibliography"/>
   </ds:schemaRefs>

</xml_diff>